<commit_message>
Finished the SDP, templates, and hours tracker
</commit_message>
<xml_diff>
--- a/Documentation/Software Development Plan/Software Development Plan.docx
+++ b/Documentation/Software Development Plan/Software Development Plan.docx
@@ -10,6 +10,7 @@
           <w:docPartUnique/>
         </w:docPartObj>
       </w:sdtPr>
+      <w:sdtEndPr/>
       <w:sdtContent>
         <w:p>
           <w:r>
@@ -356,6 +357,7 @@
                                   <w:dataBinding w:prefixMappings="xmlns:ns0='http://purl.org/dc/elements/1.1/' xmlns:ns1='http://schemas.openxmlformats.org/package/2006/metadata/core-properties' " w:xpath="/ns1:coreProperties[1]/ns0:creator[1]" w:storeItemID="{6C3C8BC8-F283-45AE-878A-BAB7291924A1}"/>
                                   <w:text/>
                                 </w:sdtPr>
+                                <w:sdtEndPr/>
                                 <w:sdtContent>
                                   <w:p>
                                     <w:pPr>
@@ -401,6 +403,7 @@
                                     <w:dataBinding w:prefixMappings="xmlns:ns0='http://schemas.microsoft.com/office/2006/coverPageProps' " w:xpath="/ns0:CoverPageProperties[1]/ns0:CompanyEmail[1]" w:storeItemID="{55AF091B-3C7A-41E3-B477-F2FDAA23CFDA}"/>
                                     <w:text/>
                                   </w:sdtPr>
+                                  <w:sdtEndPr/>
                                   <w:sdtContent>
                                     <w:r>
                                       <w:rPr>
@@ -455,6 +458,7 @@
                             <w:dataBinding w:prefixMappings="xmlns:ns0='http://purl.org/dc/elements/1.1/' xmlns:ns1='http://schemas.openxmlformats.org/package/2006/metadata/core-properties' " w:xpath="/ns1:coreProperties[1]/ns0:creator[1]" w:storeItemID="{6C3C8BC8-F283-45AE-878A-BAB7291924A1}"/>
                             <w:text/>
                           </w:sdtPr>
+                          <w:sdtEndPr/>
                           <w:sdtContent>
                             <w:p>
                               <w:pPr>
@@ -500,6 +504,7 @@
                               <w:dataBinding w:prefixMappings="xmlns:ns0='http://schemas.microsoft.com/office/2006/coverPageProps' " w:xpath="/ns0:CoverPageProperties[1]/ns0:CompanyEmail[1]" w:storeItemID="{55AF091B-3C7A-41E3-B477-F2FDAA23CFDA}"/>
                               <w:text/>
                             </w:sdtPr>
+                            <w:sdtEndPr/>
                             <w:sdtContent>
                               <w:r>
                                 <w:rPr>
@@ -615,6 +620,7 @@
                                   <w:dataBinding w:prefixMappings="xmlns:ns0='http://schemas.microsoft.com/office/2006/coverPageProps' " w:xpath="/ns0:CoverPageProperties[1]/ns0:Abstract[1]" w:storeItemID="{55AF091B-3C7A-41E3-B477-F2FDAA23CFDA}"/>
                                   <w:text w:multiLine="1"/>
                                 </w:sdtPr>
+                                <w:sdtEndPr/>
                                 <w:sdtContent>
                                   <w:p>
                                     <w:pPr>
@@ -694,6 +700,7 @@
                             <w:dataBinding w:prefixMappings="xmlns:ns0='http://schemas.microsoft.com/office/2006/coverPageProps' " w:xpath="/ns0:CoverPageProperties[1]/ns0:Abstract[1]" w:storeItemID="{55AF091B-3C7A-41E3-B477-F2FDAA23CFDA}"/>
                             <w:text w:multiLine="1"/>
                           </w:sdtPr>
+                          <w:sdtEndPr/>
                           <w:sdtContent>
                             <w:p>
                               <w:pPr>
@@ -841,6 +848,7 @@
                                   <w:dataBinding w:prefixMappings="xmlns:ns0='http://purl.org/dc/elements/1.1/' xmlns:ns1='http://schemas.openxmlformats.org/package/2006/metadata/core-properties' " w:xpath="/ns1:coreProperties[1]/ns0:subject[1]" w:storeItemID="{6C3C8BC8-F283-45AE-878A-BAB7291924A1}"/>
                                   <w:text/>
                                 </w:sdtPr>
+                                <w:sdtEndPr/>
                                 <w:sdtContent>
                                   <w:p>
                                     <w:pPr>
@@ -942,6 +950,7 @@
                             <w:dataBinding w:prefixMappings="xmlns:ns0='http://purl.org/dc/elements/1.1/' xmlns:ns1='http://schemas.openxmlformats.org/package/2006/metadata/core-properties' " w:xpath="/ns1:coreProperties[1]/ns0:subject[1]" w:storeItemID="{6C3C8BC8-F283-45AE-878A-BAB7291924A1}"/>
                             <w:text/>
                           </w:sdtPr>
+                          <w:sdtEndPr/>
                           <w:sdtContent>
                             <w:p>
                               <w:pPr>
@@ -982,6 +991,13 @@
     </w:sdt>
     <w:sdt>
       <w:sdtPr>
+        <w:rPr>
+          <w:rFonts w:asciiTheme="minorHAnsi" w:eastAsiaTheme="minorHAnsi" w:hAnsiTheme="minorHAnsi" w:cstheme="minorBidi"/>
+          <w:color w:val="auto"/>
+          <w:sz w:val="22"/>
+          <w:szCs w:val="22"/>
+          <w:lang w:val="en-GB"/>
+        </w:rPr>
         <w:id w:val="416831268"/>
         <w:docPartObj>
           <w:docPartGallery w:val="Table of Contents"/>
@@ -990,14 +1006,9 @@
       </w:sdtPr>
       <w:sdtEndPr>
         <w:rPr>
-          <w:rFonts w:asciiTheme="minorHAnsi" w:eastAsiaTheme="minorHAnsi" w:hAnsiTheme="minorHAnsi" w:cstheme="minorBidi"/>
           <w:b/>
           <w:bCs/>
           <w:noProof/>
-          <w:color w:val="auto"/>
-          <w:sz w:val="22"/>
-          <w:szCs w:val="22"/>
-          <w:lang w:val="en-GB"/>
         </w:rPr>
       </w:sdtEndPr>
       <w:sdtContent>
@@ -1017,7 +1028,9 @@
               <w:tab w:val="right" w:leader="dot" w:pos="9016"/>
             </w:tabs>
             <w:rPr>
+              <w:rFonts w:eastAsiaTheme="minorEastAsia"/>
               <w:noProof/>
+              <w:lang w:eastAsia="en-GB"/>
             </w:rPr>
           </w:pPr>
           <w:r>
@@ -1029,7 +1042,7 @@
           <w:r>
             <w:fldChar w:fldCharType="separate"/>
           </w:r>
-          <w:hyperlink w:anchor="_Toc57039938" w:history="1">
+          <w:hyperlink w:anchor="_Toc57125705" w:history="1">
             <w:r>
               <w:rPr>
                 <w:rStyle w:val="Hyperlink"/>
@@ -1039,7 +1052,9 @@
             </w:r>
             <w:r>
               <w:rPr>
-                <w:noProof/>
+                <w:rFonts w:eastAsiaTheme="minorEastAsia"/>
+                <w:noProof/>
+                <w:lang w:eastAsia="en-GB"/>
               </w:rPr>
               <w:tab/>
             </w:r>
@@ -1069,7 +1084,7 @@
                 <w:noProof/>
                 <w:webHidden/>
               </w:rPr>
-              <w:instrText xml:space="preserve"> PAGEREF _Toc57039938 \h </w:instrText>
+              <w:instrText xml:space="preserve"> PAGEREF _Toc57125705 \h </w:instrText>
             </w:r>
             <w:r>
               <w:rPr>
@@ -1108,10 +1123,12 @@
               <w:tab w:val="right" w:leader="dot" w:pos="9016"/>
             </w:tabs>
             <w:rPr>
+              <w:rFonts w:eastAsiaTheme="minorEastAsia"/>
               <w:noProof/>
+              <w:lang w:eastAsia="en-GB"/>
             </w:rPr>
           </w:pPr>
-          <w:hyperlink w:anchor="_Toc57039939" w:history="1">
+          <w:hyperlink w:anchor="_Toc57125706" w:history="1">
             <w:r>
               <w:rPr>
                 <w:rStyle w:val="Hyperlink"/>
@@ -1121,7 +1138,9 @@
             </w:r>
             <w:r>
               <w:rPr>
-                <w:noProof/>
+                <w:rFonts w:eastAsiaTheme="minorEastAsia"/>
+                <w:noProof/>
+                <w:lang w:eastAsia="en-GB"/>
               </w:rPr>
               <w:tab/>
             </w:r>
@@ -1151,7 +1170,7 @@
                 <w:noProof/>
                 <w:webHidden/>
               </w:rPr>
-              <w:instrText xml:space="preserve"> PAGEREF _Toc57039939 \h </w:instrText>
+              <w:instrText xml:space="preserve"> PAGEREF _Toc57125706 \h </w:instrText>
             </w:r>
             <w:r>
               <w:rPr>
@@ -1190,10 +1209,12 @@
               <w:tab w:val="right" w:leader="dot" w:pos="9016"/>
             </w:tabs>
             <w:rPr>
+              <w:rFonts w:eastAsiaTheme="minorEastAsia"/>
               <w:noProof/>
+              <w:lang w:eastAsia="en-GB"/>
             </w:rPr>
           </w:pPr>
-          <w:hyperlink w:anchor="_Toc57039940" w:history="1">
+          <w:hyperlink w:anchor="_Toc57125707" w:history="1">
             <w:r>
               <w:rPr>
                 <w:rStyle w:val="Hyperlink"/>
@@ -1203,7 +1224,9 @@
             </w:r>
             <w:r>
               <w:rPr>
-                <w:noProof/>
+                <w:rFonts w:eastAsiaTheme="minorEastAsia"/>
+                <w:noProof/>
+                <w:lang w:eastAsia="en-GB"/>
               </w:rPr>
               <w:tab/>
             </w:r>
@@ -1233,7 +1256,7 @@
                 <w:noProof/>
                 <w:webHidden/>
               </w:rPr>
-              <w:instrText xml:space="preserve"> PAGEREF _Toc57039940 \h </w:instrText>
+              <w:instrText xml:space="preserve"> PAGEREF _Toc57125707 \h </w:instrText>
             </w:r>
             <w:r>
               <w:rPr>
@@ -1272,10 +1295,12 @@
               <w:tab w:val="right" w:leader="dot" w:pos="9016"/>
             </w:tabs>
             <w:rPr>
+              <w:rFonts w:eastAsiaTheme="minorEastAsia"/>
               <w:noProof/>
+              <w:lang w:eastAsia="en-GB"/>
             </w:rPr>
           </w:pPr>
-          <w:hyperlink w:anchor="_Toc57039941" w:history="1">
+          <w:hyperlink w:anchor="_Toc57125708" w:history="1">
             <w:r>
               <w:rPr>
                 <w:rStyle w:val="Hyperlink"/>
@@ -1285,7 +1310,9 @@
             </w:r>
             <w:r>
               <w:rPr>
-                <w:noProof/>
+                <w:rFonts w:eastAsiaTheme="minorEastAsia"/>
+                <w:noProof/>
+                <w:lang w:eastAsia="en-GB"/>
               </w:rPr>
               <w:tab/>
             </w:r>
@@ -1315,7 +1342,7 @@
                 <w:noProof/>
                 <w:webHidden/>
               </w:rPr>
-              <w:instrText xml:space="preserve"> PAGEREF _Toc57039941 \h </w:instrText>
+              <w:instrText xml:space="preserve"> PAGEREF _Toc57125708 \h </w:instrText>
             </w:r>
             <w:r>
               <w:rPr>
@@ -1354,10 +1381,12 @@
               <w:tab w:val="right" w:leader="dot" w:pos="9016"/>
             </w:tabs>
             <w:rPr>
+              <w:rFonts w:eastAsiaTheme="minorEastAsia"/>
               <w:noProof/>
+              <w:lang w:eastAsia="en-GB"/>
             </w:rPr>
           </w:pPr>
-          <w:hyperlink w:anchor="_Toc57039942" w:history="1">
+          <w:hyperlink w:anchor="_Toc57125709" w:history="1">
             <w:r>
               <w:rPr>
                 <w:rStyle w:val="Hyperlink"/>
@@ -1367,7 +1396,9 @@
             </w:r>
             <w:r>
               <w:rPr>
-                <w:noProof/>
+                <w:rFonts w:eastAsiaTheme="minorEastAsia"/>
+                <w:noProof/>
+                <w:lang w:eastAsia="en-GB"/>
               </w:rPr>
               <w:tab/>
             </w:r>
@@ -1397,7 +1428,7 @@
                 <w:noProof/>
                 <w:webHidden/>
               </w:rPr>
-              <w:instrText xml:space="preserve"> PAGEREF _Toc57039942 \h </w:instrText>
+              <w:instrText xml:space="preserve"> PAGEREF _Toc57125709 \h </w:instrText>
             </w:r>
             <w:r>
               <w:rPr>
@@ -1436,10 +1467,12 @@
               <w:tab w:val="right" w:leader="dot" w:pos="9016"/>
             </w:tabs>
             <w:rPr>
+              <w:rFonts w:eastAsiaTheme="minorEastAsia"/>
               <w:noProof/>
+              <w:lang w:eastAsia="en-GB"/>
             </w:rPr>
           </w:pPr>
-          <w:hyperlink w:anchor="_Toc57039943" w:history="1">
+          <w:hyperlink w:anchor="_Toc57125710" w:history="1">
             <w:r>
               <w:rPr>
                 <w:rStyle w:val="Hyperlink"/>
@@ -1449,7 +1482,9 @@
             </w:r>
             <w:r>
               <w:rPr>
-                <w:noProof/>
+                <w:rFonts w:eastAsiaTheme="minorEastAsia"/>
+                <w:noProof/>
+                <w:lang w:eastAsia="en-GB"/>
               </w:rPr>
               <w:tab/>
             </w:r>
@@ -1479,7 +1514,7 @@
                 <w:noProof/>
                 <w:webHidden/>
               </w:rPr>
-              <w:instrText xml:space="preserve"> PAGEREF _Toc57039943 \h </w:instrText>
+              <w:instrText xml:space="preserve"> PAGEREF _Toc57125710 \h </w:instrText>
             </w:r>
             <w:r>
               <w:rPr>
@@ -1518,10 +1553,12 @@
               <w:tab w:val="right" w:leader="dot" w:pos="9016"/>
             </w:tabs>
             <w:rPr>
+              <w:rFonts w:eastAsiaTheme="minorEastAsia"/>
               <w:noProof/>
+              <w:lang w:eastAsia="en-GB"/>
             </w:rPr>
           </w:pPr>
-          <w:hyperlink w:anchor="_Toc57039944" w:history="1">
+          <w:hyperlink w:anchor="_Toc57125711" w:history="1">
             <w:r>
               <w:rPr>
                 <w:rStyle w:val="Hyperlink"/>
@@ -1531,7 +1568,9 @@
             </w:r>
             <w:r>
               <w:rPr>
-                <w:noProof/>
+                <w:rFonts w:eastAsiaTheme="minorEastAsia"/>
+                <w:noProof/>
+                <w:lang w:eastAsia="en-GB"/>
               </w:rPr>
               <w:tab/>
             </w:r>
@@ -1561,7 +1600,7 @@
                 <w:noProof/>
                 <w:webHidden/>
               </w:rPr>
-              <w:instrText xml:space="preserve"> PAGEREF _Toc57039944 \h </w:instrText>
+              <w:instrText xml:space="preserve"> PAGEREF _Toc57125711 \h </w:instrText>
             </w:r>
             <w:r>
               <w:rPr>
@@ -1600,10 +1639,12 @@
               <w:tab w:val="right" w:leader="dot" w:pos="9016"/>
             </w:tabs>
             <w:rPr>
+              <w:rFonts w:eastAsiaTheme="minorEastAsia"/>
               <w:noProof/>
+              <w:lang w:eastAsia="en-GB"/>
             </w:rPr>
           </w:pPr>
-          <w:hyperlink w:anchor="_Toc57039945" w:history="1">
+          <w:hyperlink w:anchor="_Toc57125712" w:history="1">
             <w:r>
               <w:rPr>
                 <w:rStyle w:val="Hyperlink"/>
@@ -1613,7 +1654,9 @@
             </w:r>
             <w:r>
               <w:rPr>
-                <w:noProof/>
+                <w:rFonts w:eastAsiaTheme="minorEastAsia"/>
+                <w:noProof/>
+                <w:lang w:eastAsia="en-GB"/>
               </w:rPr>
               <w:tab/>
             </w:r>
@@ -1643,7 +1686,7 @@
                 <w:noProof/>
                 <w:webHidden/>
               </w:rPr>
-              <w:instrText xml:space="preserve"> PAGEREF _Toc57039945 \h </w:instrText>
+              <w:instrText xml:space="preserve"> PAGEREF _Toc57125712 \h </w:instrText>
             </w:r>
             <w:r>
               <w:rPr>
@@ -1682,10 +1725,12 @@
               <w:tab w:val="right" w:leader="dot" w:pos="9016"/>
             </w:tabs>
             <w:rPr>
+              <w:rFonts w:eastAsiaTheme="minorEastAsia"/>
               <w:noProof/>
+              <w:lang w:eastAsia="en-GB"/>
             </w:rPr>
           </w:pPr>
-          <w:hyperlink w:anchor="_Toc57039946" w:history="1">
+          <w:hyperlink w:anchor="_Toc57125713" w:history="1">
             <w:r>
               <w:rPr>
                 <w:rStyle w:val="Hyperlink"/>
@@ -1695,7 +1740,9 @@
             </w:r>
             <w:r>
               <w:rPr>
-                <w:noProof/>
+                <w:rFonts w:eastAsiaTheme="minorEastAsia"/>
+                <w:noProof/>
+                <w:lang w:eastAsia="en-GB"/>
               </w:rPr>
               <w:tab/>
             </w:r>
@@ -1725,7 +1772,7 @@
                 <w:noProof/>
                 <w:webHidden/>
               </w:rPr>
-              <w:instrText xml:space="preserve"> PAGEREF _Toc57039946 \h </w:instrText>
+              <w:instrText xml:space="preserve"> PAGEREF _Toc57125713 \h </w:instrText>
             </w:r>
             <w:r>
               <w:rPr>
@@ -1746,6 +1793,866 @@
                 <w:webHidden/>
               </w:rPr>
               <w:t>3</w:t>
+            </w:r>
+            <w:r>
+              <w:rPr>
+                <w:noProof/>
+                <w:webHidden/>
+              </w:rPr>
+              <w:fldChar w:fldCharType="end"/>
+            </w:r>
+          </w:hyperlink>
+        </w:p>
+        <w:p>
+          <w:pPr>
+            <w:pStyle w:val="TOC1"/>
+            <w:tabs>
+              <w:tab w:val="left" w:pos="440"/>
+              <w:tab w:val="right" w:leader="dot" w:pos="9016"/>
+            </w:tabs>
+            <w:rPr>
+              <w:rFonts w:eastAsiaTheme="minorEastAsia"/>
+              <w:noProof/>
+              <w:lang w:eastAsia="en-GB"/>
+            </w:rPr>
+          </w:pPr>
+          <w:hyperlink w:anchor="_Toc57125714" w:history="1">
+            <w:r>
+              <w:rPr>
+                <w:rStyle w:val="Hyperlink"/>
+                <w:noProof/>
+              </w:rPr>
+              <w:t>3</w:t>
+            </w:r>
+            <w:r>
+              <w:rPr>
+                <w:rFonts w:eastAsiaTheme="minorEastAsia"/>
+                <w:noProof/>
+                <w:lang w:eastAsia="en-GB"/>
+              </w:rPr>
+              <w:tab/>
+            </w:r>
+            <w:r>
+              <w:rPr>
+                <w:rStyle w:val="Hyperlink"/>
+                <w:noProof/>
+              </w:rPr>
+              <w:t>Software development tools</w:t>
+            </w:r>
+            <w:r>
+              <w:rPr>
+                <w:noProof/>
+                <w:webHidden/>
+              </w:rPr>
+              <w:tab/>
+            </w:r>
+            <w:r>
+              <w:rPr>
+                <w:noProof/>
+                <w:webHidden/>
+              </w:rPr>
+              <w:fldChar w:fldCharType="begin"/>
+            </w:r>
+            <w:r>
+              <w:rPr>
+                <w:noProof/>
+                <w:webHidden/>
+              </w:rPr>
+              <w:instrText xml:space="preserve"> PAGEREF _Toc57125714 \h </w:instrText>
+            </w:r>
+            <w:r>
+              <w:rPr>
+                <w:noProof/>
+                <w:webHidden/>
+              </w:rPr>
+            </w:r>
+            <w:r>
+              <w:rPr>
+                <w:noProof/>
+                <w:webHidden/>
+              </w:rPr>
+              <w:fldChar w:fldCharType="separate"/>
+            </w:r>
+            <w:r>
+              <w:rPr>
+                <w:noProof/>
+                <w:webHidden/>
+              </w:rPr>
+              <w:t>4</w:t>
+            </w:r>
+            <w:r>
+              <w:rPr>
+                <w:noProof/>
+                <w:webHidden/>
+              </w:rPr>
+              <w:fldChar w:fldCharType="end"/>
+            </w:r>
+          </w:hyperlink>
+        </w:p>
+        <w:p>
+          <w:pPr>
+            <w:pStyle w:val="TOC2"/>
+            <w:tabs>
+              <w:tab w:val="left" w:pos="880"/>
+              <w:tab w:val="right" w:leader="dot" w:pos="9016"/>
+            </w:tabs>
+            <w:rPr>
+              <w:rFonts w:eastAsiaTheme="minorEastAsia"/>
+              <w:noProof/>
+              <w:lang w:eastAsia="en-GB"/>
+            </w:rPr>
+          </w:pPr>
+          <w:hyperlink w:anchor="_Toc57125715" w:history="1">
+            <w:r>
+              <w:rPr>
+                <w:rStyle w:val="Hyperlink"/>
+                <w:noProof/>
+              </w:rPr>
+              <w:t>3.1</w:t>
+            </w:r>
+            <w:r>
+              <w:rPr>
+                <w:rFonts w:eastAsiaTheme="minorEastAsia"/>
+                <w:noProof/>
+                <w:lang w:eastAsia="en-GB"/>
+              </w:rPr>
+              <w:tab/>
+            </w:r>
+            <w:r>
+              <w:rPr>
+                <w:rStyle w:val="Hyperlink"/>
+                <w:noProof/>
+              </w:rPr>
+              <w:t>Workstation</w:t>
+            </w:r>
+            <w:r>
+              <w:rPr>
+                <w:noProof/>
+                <w:webHidden/>
+              </w:rPr>
+              <w:tab/>
+            </w:r>
+            <w:r>
+              <w:rPr>
+                <w:noProof/>
+                <w:webHidden/>
+              </w:rPr>
+              <w:fldChar w:fldCharType="begin"/>
+            </w:r>
+            <w:r>
+              <w:rPr>
+                <w:noProof/>
+                <w:webHidden/>
+              </w:rPr>
+              <w:instrText xml:space="preserve"> PAGEREF _Toc57125715 \h </w:instrText>
+            </w:r>
+            <w:r>
+              <w:rPr>
+                <w:noProof/>
+                <w:webHidden/>
+              </w:rPr>
+            </w:r>
+            <w:r>
+              <w:rPr>
+                <w:noProof/>
+                <w:webHidden/>
+              </w:rPr>
+              <w:fldChar w:fldCharType="separate"/>
+            </w:r>
+            <w:r>
+              <w:rPr>
+                <w:noProof/>
+                <w:webHidden/>
+              </w:rPr>
+              <w:t>4</w:t>
+            </w:r>
+            <w:r>
+              <w:rPr>
+                <w:noProof/>
+                <w:webHidden/>
+              </w:rPr>
+              <w:fldChar w:fldCharType="end"/>
+            </w:r>
+          </w:hyperlink>
+        </w:p>
+        <w:p>
+          <w:pPr>
+            <w:pStyle w:val="TOC2"/>
+            <w:tabs>
+              <w:tab w:val="left" w:pos="880"/>
+              <w:tab w:val="right" w:leader="dot" w:pos="9016"/>
+            </w:tabs>
+            <w:rPr>
+              <w:rFonts w:eastAsiaTheme="minorEastAsia"/>
+              <w:noProof/>
+              <w:lang w:eastAsia="en-GB"/>
+            </w:rPr>
+          </w:pPr>
+          <w:hyperlink w:anchor="_Toc57125716" w:history="1">
+            <w:r>
+              <w:rPr>
+                <w:rStyle w:val="Hyperlink"/>
+                <w:noProof/>
+              </w:rPr>
+              <w:t>3.2</w:t>
+            </w:r>
+            <w:r>
+              <w:rPr>
+                <w:rFonts w:eastAsiaTheme="minorEastAsia"/>
+                <w:noProof/>
+                <w:lang w:eastAsia="en-GB"/>
+              </w:rPr>
+              <w:tab/>
+            </w:r>
+            <w:r>
+              <w:rPr>
+                <w:rStyle w:val="Hyperlink"/>
+                <w:noProof/>
+              </w:rPr>
+              <w:t>Requirements management and documentation</w:t>
+            </w:r>
+            <w:r>
+              <w:rPr>
+                <w:noProof/>
+                <w:webHidden/>
+              </w:rPr>
+              <w:tab/>
+            </w:r>
+            <w:r>
+              <w:rPr>
+                <w:noProof/>
+                <w:webHidden/>
+              </w:rPr>
+              <w:fldChar w:fldCharType="begin"/>
+            </w:r>
+            <w:r>
+              <w:rPr>
+                <w:noProof/>
+                <w:webHidden/>
+              </w:rPr>
+              <w:instrText xml:space="preserve"> PAGEREF _Toc57125716 \h </w:instrText>
+            </w:r>
+            <w:r>
+              <w:rPr>
+                <w:noProof/>
+                <w:webHidden/>
+              </w:rPr>
+            </w:r>
+            <w:r>
+              <w:rPr>
+                <w:noProof/>
+                <w:webHidden/>
+              </w:rPr>
+              <w:fldChar w:fldCharType="separate"/>
+            </w:r>
+            <w:r>
+              <w:rPr>
+                <w:noProof/>
+                <w:webHidden/>
+              </w:rPr>
+              <w:t>4</w:t>
+            </w:r>
+            <w:r>
+              <w:rPr>
+                <w:noProof/>
+                <w:webHidden/>
+              </w:rPr>
+              <w:fldChar w:fldCharType="end"/>
+            </w:r>
+          </w:hyperlink>
+        </w:p>
+        <w:p>
+          <w:pPr>
+            <w:pStyle w:val="TOC2"/>
+            <w:tabs>
+              <w:tab w:val="left" w:pos="880"/>
+              <w:tab w:val="right" w:leader="dot" w:pos="9016"/>
+            </w:tabs>
+            <w:rPr>
+              <w:rFonts w:eastAsiaTheme="minorEastAsia"/>
+              <w:noProof/>
+              <w:lang w:eastAsia="en-GB"/>
+            </w:rPr>
+          </w:pPr>
+          <w:hyperlink w:anchor="_Toc57125717" w:history="1">
+            <w:r>
+              <w:rPr>
+                <w:rStyle w:val="Hyperlink"/>
+                <w:noProof/>
+              </w:rPr>
+              <w:t>3.3</w:t>
+            </w:r>
+            <w:r>
+              <w:rPr>
+                <w:rFonts w:eastAsiaTheme="minorEastAsia"/>
+                <w:noProof/>
+                <w:lang w:eastAsia="en-GB"/>
+              </w:rPr>
+              <w:tab/>
+            </w:r>
+            <w:r>
+              <w:rPr>
+                <w:rStyle w:val="Hyperlink"/>
+                <w:noProof/>
+              </w:rPr>
+              <w:t>Software Design</w:t>
+            </w:r>
+            <w:r>
+              <w:rPr>
+                <w:noProof/>
+                <w:webHidden/>
+              </w:rPr>
+              <w:tab/>
+            </w:r>
+            <w:r>
+              <w:rPr>
+                <w:noProof/>
+                <w:webHidden/>
+              </w:rPr>
+              <w:fldChar w:fldCharType="begin"/>
+            </w:r>
+            <w:r>
+              <w:rPr>
+                <w:noProof/>
+                <w:webHidden/>
+              </w:rPr>
+              <w:instrText xml:space="preserve"> PAGEREF _Toc57125717 \h </w:instrText>
+            </w:r>
+            <w:r>
+              <w:rPr>
+                <w:noProof/>
+                <w:webHidden/>
+              </w:rPr>
+            </w:r>
+            <w:r>
+              <w:rPr>
+                <w:noProof/>
+                <w:webHidden/>
+              </w:rPr>
+              <w:fldChar w:fldCharType="separate"/>
+            </w:r>
+            <w:r>
+              <w:rPr>
+                <w:noProof/>
+                <w:webHidden/>
+              </w:rPr>
+              <w:t>4</w:t>
+            </w:r>
+            <w:r>
+              <w:rPr>
+                <w:noProof/>
+                <w:webHidden/>
+              </w:rPr>
+              <w:fldChar w:fldCharType="end"/>
+            </w:r>
+          </w:hyperlink>
+        </w:p>
+        <w:p>
+          <w:pPr>
+            <w:pStyle w:val="TOC2"/>
+            <w:tabs>
+              <w:tab w:val="left" w:pos="880"/>
+              <w:tab w:val="right" w:leader="dot" w:pos="9016"/>
+            </w:tabs>
+            <w:rPr>
+              <w:rFonts w:eastAsiaTheme="minorEastAsia"/>
+              <w:noProof/>
+              <w:lang w:eastAsia="en-GB"/>
+            </w:rPr>
+          </w:pPr>
+          <w:hyperlink w:anchor="_Toc57125718" w:history="1">
+            <w:r>
+              <w:rPr>
+                <w:rStyle w:val="Hyperlink"/>
+                <w:noProof/>
+              </w:rPr>
+              <w:t>3.4</w:t>
+            </w:r>
+            <w:r>
+              <w:rPr>
+                <w:rFonts w:eastAsiaTheme="minorEastAsia"/>
+                <w:noProof/>
+                <w:lang w:eastAsia="en-GB"/>
+              </w:rPr>
+              <w:tab/>
+            </w:r>
+            <w:r>
+              <w:rPr>
+                <w:rStyle w:val="Hyperlink"/>
+                <w:noProof/>
+              </w:rPr>
+              <w:t>Coding and automated tests</w:t>
+            </w:r>
+            <w:r>
+              <w:rPr>
+                <w:noProof/>
+                <w:webHidden/>
+              </w:rPr>
+              <w:tab/>
+            </w:r>
+            <w:r>
+              <w:rPr>
+                <w:noProof/>
+                <w:webHidden/>
+              </w:rPr>
+              <w:fldChar w:fldCharType="begin"/>
+            </w:r>
+            <w:r>
+              <w:rPr>
+                <w:noProof/>
+                <w:webHidden/>
+              </w:rPr>
+              <w:instrText xml:space="preserve"> PAGEREF _Toc57125718 \h </w:instrText>
+            </w:r>
+            <w:r>
+              <w:rPr>
+                <w:noProof/>
+                <w:webHidden/>
+              </w:rPr>
+            </w:r>
+            <w:r>
+              <w:rPr>
+                <w:noProof/>
+                <w:webHidden/>
+              </w:rPr>
+              <w:fldChar w:fldCharType="separate"/>
+            </w:r>
+            <w:r>
+              <w:rPr>
+                <w:noProof/>
+                <w:webHidden/>
+              </w:rPr>
+              <w:t>4</w:t>
+            </w:r>
+            <w:r>
+              <w:rPr>
+                <w:noProof/>
+                <w:webHidden/>
+              </w:rPr>
+              <w:fldChar w:fldCharType="end"/>
+            </w:r>
+          </w:hyperlink>
+        </w:p>
+        <w:p>
+          <w:pPr>
+            <w:pStyle w:val="TOC2"/>
+            <w:tabs>
+              <w:tab w:val="left" w:pos="880"/>
+              <w:tab w:val="right" w:leader="dot" w:pos="9016"/>
+            </w:tabs>
+            <w:rPr>
+              <w:rFonts w:eastAsiaTheme="minorEastAsia"/>
+              <w:noProof/>
+              <w:lang w:eastAsia="en-GB"/>
+            </w:rPr>
+          </w:pPr>
+          <w:hyperlink w:anchor="_Toc57125719" w:history="1">
+            <w:r>
+              <w:rPr>
+                <w:rStyle w:val="Hyperlink"/>
+                <w:noProof/>
+              </w:rPr>
+              <w:t>3.5</w:t>
+            </w:r>
+            <w:r>
+              <w:rPr>
+                <w:rFonts w:eastAsiaTheme="minorEastAsia"/>
+                <w:noProof/>
+                <w:lang w:eastAsia="en-GB"/>
+              </w:rPr>
+              <w:tab/>
+            </w:r>
+            <w:r>
+              <w:rPr>
+                <w:rStyle w:val="Hyperlink"/>
+                <w:noProof/>
+              </w:rPr>
+              <w:t>Configuration management</w:t>
+            </w:r>
+            <w:r>
+              <w:rPr>
+                <w:noProof/>
+                <w:webHidden/>
+              </w:rPr>
+              <w:tab/>
+            </w:r>
+            <w:r>
+              <w:rPr>
+                <w:noProof/>
+                <w:webHidden/>
+              </w:rPr>
+              <w:fldChar w:fldCharType="begin"/>
+            </w:r>
+            <w:r>
+              <w:rPr>
+                <w:noProof/>
+                <w:webHidden/>
+              </w:rPr>
+              <w:instrText xml:space="preserve"> PAGEREF _Toc57125719 \h </w:instrText>
+            </w:r>
+            <w:r>
+              <w:rPr>
+                <w:noProof/>
+                <w:webHidden/>
+              </w:rPr>
+            </w:r>
+            <w:r>
+              <w:rPr>
+                <w:noProof/>
+                <w:webHidden/>
+              </w:rPr>
+              <w:fldChar w:fldCharType="separate"/>
+            </w:r>
+            <w:r>
+              <w:rPr>
+                <w:noProof/>
+                <w:webHidden/>
+              </w:rPr>
+              <w:t>4</w:t>
+            </w:r>
+            <w:r>
+              <w:rPr>
+                <w:noProof/>
+                <w:webHidden/>
+              </w:rPr>
+              <w:fldChar w:fldCharType="end"/>
+            </w:r>
+          </w:hyperlink>
+        </w:p>
+        <w:p>
+          <w:pPr>
+            <w:pStyle w:val="TOC2"/>
+            <w:tabs>
+              <w:tab w:val="left" w:pos="880"/>
+              <w:tab w:val="right" w:leader="dot" w:pos="9016"/>
+            </w:tabs>
+            <w:rPr>
+              <w:rFonts w:eastAsiaTheme="minorEastAsia"/>
+              <w:noProof/>
+              <w:lang w:eastAsia="en-GB"/>
+            </w:rPr>
+          </w:pPr>
+          <w:hyperlink w:anchor="_Toc57125720" w:history="1">
+            <w:r>
+              <w:rPr>
+                <w:rStyle w:val="Hyperlink"/>
+                <w:noProof/>
+              </w:rPr>
+              <w:t>3.6</w:t>
+            </w:r>
+            <w:r>
+              <w:rPr>
+                <w:rFonts w:eastAsiaTheme="minorEastAsia"/>
+                <w:noProof/>
+                <w:lang w:eastAsia="en-GB"/>
+              </w:rPr>
+              <w:tab/>
+            </w:r>
+            <w:r>
+              <w:rPr>
+                <w:rStyle w:val="Hyperlink"/>
+                <w:noProof/>
+              </w:rPr>
+              <w:t>Development rules and standards</w:t>
+            </w:r>
+            <w:r>
+              <w:rPr>
+                <w:noProof/>
+                <w:webHidden/>
+              </w:rPr>
+              <w:tab/>
+            </w:r>
+            <w:r>
+              <w:rPr>
+                <w:noProof/>
+                <w:webHidden/>
+              </w:rPr>
+              <w:fldChar w:fldCharType="begin"/>
+            </w:r>
+            <w:r>
+              <w:rPr>
+                <w:noProof/>
+                <w:webHidden/>
+              </w:rPr>
+              <w:instrText xml:space="preserve"> PAGEREF _Toc57125720 \h </w:instrText>
+            </w:r>
+            <w:r>
+              <w:rPr>
+                <w:noProof/>
+                <w:webHidden/>
+              </w:rPr>
+            </w:r>
+            <w:r>
+              <w:rPr>
+                <w:noProof/>
+                <w:webHidden/>
+              </w:rPr>
+              <w:fldChar w:fldCharType="separate"/>
+            </w:r>
+            <w:r>
+              <w:rPr>
+                <w:noProof/>
+                <w:webHidden/>
+              </w:rPr>
+              <w:t>4</w:t>
+            </w:r>
+            <w:r>
+              <w:rPr>
+                <w:noProof/>
+                <w:webHidden/>
+              </w:rPr>
+              <w:fldChar w:fldCharType="end"/>
+            </w:r>
+          </w:hyperlink>
+        </w:p>
+        <w:p>
+          <w:pPr>
+            <w:pStyle w:val="TOC1"/>
+            <w:tabs>
+              <w:tab w:val="left" w:pos="440"/>
+              <w:tab w:val="right" w:leader="dot" w:pos="9016"/>
+            </w:tabs>
+            <w:rPr>
+              <w:rFonts w:eastAsiaTheme="minorEastAsia"/>
+              <w:noProof/>
+              <w:lang w:eastAsia="en-GB"/>
+            </w:rPr>
+          </w:pPr>
+          <w:hyperlink w:anchor="_Toc57125721" w:history="1">
+            <w:r>
+              <w:rPr>
+                <w:rStyle w:val="Hyperlink"/>
+                <w:noProof/>
+              </w:rPr>
+              <w:t>4</w:t>
+            </w:r>
+            <w:r>
+              <w:rPr>
+                <w:rFonts w:eastAsiaTheme="minorEastAsia"/>
+                <w:noProof/>
+                <w:lang w:eastAsia="en-GB"/>
+              </w:rPr>
+              <w:tab/>
+            </w:r>
+            <w:r>
+              <w:rPr>
+                <w:rStyle w:val="Hyperlink"/>
+                <w:noProof/>
+              </w:rPr>
+              <w:t>Reviews</w:t>
+            </w:r>
+            <w:r>
+              <w:rPr>
+                <w:noProof/>
+                <w:webHidden/>
+              </w:rPr>
+              <w:tab/>
+            </w:r>
+            <w:r>
+              <w:rPr>
+                <w:noProof/>
+                <w:webHidden/>
+              </w:rPr>
+              <w:fldChar w:fldCharType="begin"/>
+            </w:r>
+            <w:r>
+              <w:rPr>
+                <w:noProof/>
+                <w:webHidden/>
+              </w:rPr>
+              <w:instrText xml:space="preserve"> PAGEREF _Toc57125721 \h </w:instrText>
+            </w:r>
+            <w:r>
+              <w:rPr>
+                <w:noProof/>
+                <w:webHidden/>
+              </w:rPr>
+            </w:r>
+            <w:r>
+              <w:rPr>
+                <w:noProof/>
+                <w:webHidden/>
+              </w:rPr>
+              <w:fldChar w:fldCharType="separate"/>
+            </w:r>
+            <w:r>
+              <w:rPr>
+                <w:noProof/>
+                <w:webHidden/>
+              </w:rPr>
+              <w:t>4</w:t>
+            </w:r>
+            <w:r>
+              <w:rPr>
+                <w:noProof/>
+                <w:webHidden/>
+              </w:rPr>
+              <w:fldChar w:fldCharType="end"/>
+            </w:r>
+          </w:hyperlink>
+        </w:p>
+        <w:p>
+          <w:pPr>
+            <w:pStyle w:val="TOC2"/>
+            <w:tabs>
+              <w:tab w:val="left" w:pos="880"/>
+              <w:tab w:val="right" w:leader="dot" w:pos="9016"/>
+            </w:tabs>
+            <w:rPr>
+              <w:rFonts w:eastAsiaTheme="minorEastAsia"/>
+              <w:noProof/>
+              <w:lang w:eastAsia="en-GB"/>
+            </w:rPr>
+          </w:pPr>
+          <w:hyperlink w:anchor="_Toc57125722" w:history="1">
+            <w:r>
+              <w:rPr>
+                <w:rStyle w:val="Hyperlink"/>
+                <w:noProof/>
+              </w:rPr>
+              <w:t>4.1</w:t>
+            </w:r>
+            <w:r>
+              <w:rPr>
+                <w:rFonts w:eastAsiaTheme="minorEastAsia"/>
+                <w:noProof/>
+                <w:lang w:eastAsia="en-GB"/>
+              </w:rPr>
+              <w:tab/>
+            </w:r>
+            <w:r>
+              <w:rPr>
+                <w:rStyle w:val="Hyperlink"/>
+                <w:noProof/>
+              </w:rPr>
+              <w:t>Minor Reviews</w:t>
+            </w:r>
+            <w:r>
+              <w:rPr>
+                <w:noProof/>
+                <w:webHidden/>
+              </w:rPr>
+              <w:tab/>
+            </w:r>
+            <w:r>
+              <w:rPr>
+                <w:noProof/>
+                <w:webHidden/>
+              </w:rPr>
+              <w:fldChar w:fldCharType="begin"/>
+            </w:r>
+            <w:r>
+              <w:rPr>
+                <w:noProof/>
+                <w:webHidden/>
+              </w:rPr>
+              <w:instrText xml:space="preserve"> PAGEREF _Toc57125722 \h </w:instrText>
+            </w:r>
+            <w:r>
+              <w:rPr>
+                <w:noProof/>
+                <w:webHidden/>
+              </w:rPr>
+            </w:r>
+            <w:r>
+              <w:rPr>
+                <w:noProof/>
+                <w:webHidden/>
+              </w:rPr>
+              <w:fldChar w:fldCharType="separate"/>
+            </w:r>
+            <w:r>
+              <w:rPr>
+                <w:noProof/>
+                <w:webHidden/>
+              </w:rPr>
+              <w:t>4</w:t>
+            </w:r>
+            <w:r>
+              <w:rPr>
+                <w:noProof/>
+                <w:webHidden/>
+              </w:rPr>
+              <w:fldChar w:fldCharType="end"/>
+            </w:r>
+          </w:hyperlink>
+        </w:p>
+        <w:p>
+          <w:pPr>
+            <w:pStyle w:val="TOC2"/>
+            <w:tabs>
+              <w:tab w:val="left" w:pos="880"/>
+              <w:tab w:val="right" w:leader="dot" w:pos="9016"/>
+            </w:tabs>
+            <w:rPr>
+              <w:rFonts w:eastAsiaTheme="minorEastAsia"/>
+              <w:noProof/>
+              <w:lang w:eastAsia="en-GB"/>
+            </w:rPr>
+          </w:pPr>
+          <w:hyperlink w:anchor="_Toc57125723" w:history="1">
+            <w:r>
+              <w:rPr>
+                <w:rStyle w:val="Hyperlink"/>
+                <w:noProof/>
+              </w:rPr>
+              <w:t>4.2</w:t>
+            </w:r>
+            <w:r>
+              <w:rPr>
+                <w:rFonts w:eastAsiaTheme="minorEastAsia"/>
+                <w:noProof/>
+                <w:lang w:eastAsia="en-GB"/>
+              </w:rPr>
+              <w:tab/>
+            </w:r>
+            <w:r>
+              <w:rPr>
+                <w:rStyle w:val="Hyperlink"/>
+                <w:noProof/>
+              </w:rPr>
+              <w:t>Major Reviews</w:t>
+            </w:r>
+            <w:r>
+              <w:rPr>
+                <w:noProof/>
+                <w:webHidden/>
+              </w:rPr>
+              <w:tab/>
+            </w:r>
+            <w:r>
+              <w:rPr>
+                <w:noProof/>
+                <w:webHidden/>
+              </w:rPr>
+              <w:fldChar w:fldCharType="begin"/>
+            </w:r>
+            <w:r>
+              <w:rPr>
+                <w:noProof/>
+                <w:webHidden/>
+              </w:rPr>
+              <w:instrText xml:space="preserve"> PAGEREF _Toc57125723 \h </w:instrText>
+            </w:r>
+            <w:r>
+              <w:rPr>
+                <w:noProof/>
+                <w:webHidden/>
+              </w:rPr>
+            </w:r>
+            <w:r>
+              <w:rPr>
+                <w:noProof/>
+                <w:webHidden/>
+              </w:rPr>
+              <w:fldChar w:fldCharType="separate"/>
+            </w:r>
+            <w:r>
+              <w:rPr>
+                <w:noProof/>
+                <w:webHidden/>
+              </w:rPr>
+              <w:t>5</w:t>
             </w:r>
             <w:r>
               <w:rPr>
@@ -1778,7 +2685,8 @@
         <w:pStyle w:val="Heading2"/>
       </w:pPr>
       <w:bookmarkStart w:id="0" w:name="_Hlk57036617"/>
-      <w:bookmarkStart w:id="1" w:name="_Toc57039938"/>
+      <w:bookmarkStart w:id="1" w:name="_Toc57125705"/>
+      <w:bookmarkStart w:id="2" w:name="_Hlk57125911"/>
       <w:r>
         <w:lastRenderedPageBreak/>
         <w:t>Revision History</w:t>
@@ -1925,7 +2833,13 @@
               <w:jc w:val="center"/>
             </w:pPr>
             <w:r>
-              <w:t>23/11/2020</w:t>
+              <w:t>2</w:t>
+            </w:r>
+            <w:r>
+              <w:t>4</w:t>
+            </w:r>
+            <w:r>
+              <w:t>/11/2020</w:t>
             </w:r>
           </w:p>
         </w:tc>
@@ -2048,11 +2962,11 @@
       <w:pPr>
         <w:pStyle w:val="Heading2"/>
       </w:pPr>
-      <w:bookmarkStart w:id="2" w:name="_Toc57039939"/>
+      <w:bookmarkStart w:id="3" w:name="_Toc57125706"/>
       <w:r>
         <w:t>Document References</w:t>
       </w:r>
-      <w:bookmarkEnd w:id="2"/>
+      <w:bookmarkEnd w:id="3"/>
     </w:p>
     <w:tbl>
       <w:tblPr>
@@ -2296,11 +3210,11 @@
       <w:pPr>
         <w:pStyle w:val="Heading2"/>
       </w:pPr>
-      <w:bookmarkStart w:id="3" w:name="_Toc57039940"/>
+      <w:bookmarkStart w:id="4" w:name="_Toc57125707"/>
       <w:r>
         <w:t>Acronyms</w:t>
       </w:r>
-      <w:bookmarkEnd w:id="3"/>
+      <w:bookmarkEnd w:id="4"/>
     </w:p>
     <w:tbl>
       <w:tblPr>
@@ -2486,17 +3400,39 @@
           </w:p>
         </w:tc>
       </w:tr>
+      <w:tr>
+        <w:tc>
+          <w:tcPr>
+            <w:tcW w:w="4508" w:type="dxa"/>
+          </w:tcPr>
+          <w:p>
+            <w:r>
+              <w:t>VM</w:t>
+            </w:r>
+          </w:p>
+        </w:tc>
+        <w:tc>
+          <w:tcPr>
+            <w:tcW w:w="4508" w:type="dxa"/>
+          </w:tcPr>
+          <w:p>
+            <w:r>
+              <w:t>Virtual Machine</w:t>
+            </w:r>
+          </w:p>
+        </w:tc>
+      </w:tr>
     </w:tbl>
     <w:p/>
     <w:p>
       <w:pPr>
         <w:pStyle w:val="Heading2"/>
       </w:pPr>
-      <w:bookmarkStart w:id="4" w:name="_Toc57039941"/>
+      <w:bookmarkStart w:id="5" w:name="_Toc57125708"/>
       <w:r>
         <w:t>Glossary</w:t>
       </w:r>
-      <w:bookmarkEnd w:id="4"/>
+      <w:bookmarkEnd w:id="5"/>
     </w:p>
     <w:tbl>
       <w:tblPr>
@@ -2621,19 +3557,17 @@
       <w:pPr>
         <w:pStyle w:val="Heading1"/>
       </w:pPr>
-      <w:bookmarkStart w:id="5" w:name="_Toc57039942"/>
+      <w:bookmarkStart w:id="6" w:name="_Toc57125709"/>
+      <w:bookmarkEnd w:id="2"/>
       <w:r>
         <w:lastRenderedPageBreak/>
         <w:t>Software Development Activities</w:t>
       </w:r>
-      <w:bookmarkEnd w:id="5"/>
+      <w:bookmarkEnd w:id="6"/>
     </w:p>
     <w:p>
       <w:r>
-        <w:t xml:space="preserve">The project will use a list of activities defined by </w:t>
-      </w:r>
-      <w:r>
-        <w:t>(</w:t>
+        <w:t>The project will use a list of activities defined by (</w:t>
       </w:r>
       <w:proofErr w:type="spellStart"/>
       <w:r>
@@ -2641,21 +3575,18 @@
       </w:r>
       <w:proofErr w:type="spellEnd"/>
       <w:r>
-        <w:t>, 2017)</w:t>
-      </w:r>
-      <w:r>
-        <w:t>.</w:t>
+        <w:t>, 2017).</w:t>
       </w:r>
     </w:p>
     <w:p>
       <w:pPr>
         <w:pStyle w:val="Heading2"/>
       </w:pPr>
-      <w:bookmarkStart w:id="6" w:name="_Toc57039943"/>
+      <w:bookmarkStart w:id="7" w:name="_Toc57125710"/>
       <w:r>
         <w:t>Requirements Engineering</w:t>
       </w:r>
-      <w:bookmarkEnd w:id="6"/>
+      <w:bookmarkEnd w:id="7"/>
     </w:p>
     <w:p>
       <w:r>
@@ -2680,11 +3611,11 @@
       <w:pPr>
         <w:pStyle w:val="Heading2"/>
       </w:pPr>
-      <w:bookmarkStart w:id="7" w:name="_Toc57039944"/>
+      <w:bookmarkStart w:id="8" w:name="_Toc57125711"/>
       <w:r>
         <w:t>Software Design and Implementation</w:t>
       </w:r>
-      <w:bookmarkEnd w:id="7"/>
+      <w:bookmarkEnd w:id="8"/>
     </w:p>
     <w:p>
       <w:r>
@@ -2711,11 +3642,11 @@
       <w:pPr>
         <w:pStyle w:val="Heading2"/>
       </w:pPr>
-      <w:bookmarkStart w:id="8" w:name="_Toc57039945"/>
+      <w:bookmarkStart w:id="9" w:name="_Toc57125712"/>
       <w:r>
         <w:t>Software Verification and Validation</w:t>
       </w:r>
-      <w:bookmarkEnd w:id="8"/>
+      <w:bookmarkEnd w:id="9"/>
     </w:p>
     <w:p>
       <w:r>
@@ -2731,11 +3662,11 @@
       <w:pPr>
         <w:pStyle w:val="Heading2"/>
       </w:pPr>
-      <w:bookmarkStart w:id="9" w:name="_Toc57039946"/>
+      <w:bookmarkStart w:id="10" w:name="_Toc57125713"/>
       <w:r>
         <w:t>Software Maintenance</w:t>
       </w:r>
-      <w:bookmarkEnd w:id="9"/>
+      <w:bookmarkEnd w:id="10"/>
     </w:p>
     <w:p>
       <w:r>
@@ -2760,86 +3691,224 @@
       <w:pPr>
         <w:pStyle w:val="Heading1"/>
       </w:pPr>
+      <w:bookmarkStart w:id="11" w:name="_Toc57125714"/>
       <w:r>
         <w:lastRenderedPageBreak/>
         <w:t>Software development tools</w:t>
       </w:r>
+      <w:bookmarkEnd w:id="11"/>
     </w:p>
     <w:p>
       <w:pPr>
         <w:pStyle w:val="Heading2"/>
       </w:pPr>
+      <w:bookmarkStart w:id="12" w:name="_Toc57125715"/>
       <w:r>
         <w:t>Workstation</w:t>
       </w:r>
+      <w:bookmarkEnd w:id="12"/>
     </w:p>
     <w:p>
       <w:r>
-        <w:t>The workstation for the project will be a windows PC that has VirtualBox installed with a virtual machine using a Debian 10 (buster) image created. The JRE must be installed on both the Windows and Debian machines.</w:t>
+        <w:t>The workstation for the project will be a windows PC that has VirtualBox installed with a virtual machine using a Debian 10 (buster) image created.</w:t>
       </w:r>
     </w:p>
     <w:p>
       <w:pPr>
         <w:pStyle w:val="Heading2"/>
       </w:pPr>
+      <w:bookmarkStart w:id="13" w:name="_Toc57125716"/>
       <w:r>
         <w:t>Requirements management and documentation</w:t>
       </w:r>
-    </w:p>
-    <w:p/>
-    <w:p>
-      <w:pPr>
-        <w:pStyle w:val="Heading2"/>
-      </w:pPr>
-      <w:r>
-        <w:t>Software Design</w:t>
-      </w:r>
+      <w:bookmarkEnd w:id="13"/>
     </w:p>
     <w:p>
       <w:r>
-        <w:t xml:space="preserve">The tool that will be used for software design is </w:t>
-      </w:r>
-      <w:proofErr w:type="spellStart"/>
-      <w:r>
-        <w:t>ArgoUML</w:t>
-      </w:r>
-      <w:proofErr w:type="spellEnd"/>
-      <w:r>
-        <w:t xml:space="preserve">. </w:t>
-      </w:r>
-      <w:proofErr w:type="spellStart"/>
-      <w:r>
-        <w:t>ArgoUML</w:t>
-      </w:r>
-      <w:proofErr w:type="spellEnd"/>
-      <w:r>
-        <w:t xml:space="preserve"> is an open source UML diagramming application. It is written in Java which means it can be opened on any device that has the JRE installed. This is useful to the project as it means the design can be opened on whichever the developer is currently using and doesn’t have to switch between them.</w:t>
+        <w:t>Requirements will be stored in a word document in a tabular form, split into sections that relate to different parts of the solution. Documentation will also be stored mainly in word files however other formats may be used if appropriate. All documentation will be stored in a documentation folder in the main Git repository.</w:t>
       </w:r>
     </w:p>
     <w:p>
       <w:pPr>
         <w:pStyle w:val="Heading2"/>
       </w:pPr>
-      <w:r>
-        <w:t>Coding and automated tests</w:t>
-      </w:r>
+      <w:bookmarkStart w:id="14" w:name="_Toc57125717"/>
+      <w:r>
+        <w:t>Software Design</w:t>
+      </w:r>
+      <w:bookmarkEnd w:id="14"/>
     </w:p>
-    <w:p/>
+    <w:p>
+      <w:r>
+        <w:t xml:space="preserve">The tool that will be used for software design is </w:t>
+      </w:r>
+      <w:r>
+        <w:t>draw.io, a free online tool that specifies in drawing flowcharts, UML diagrams, and other standards of diagrams. This tool has been chosen because it is free, and due to it being online it can be accessed from both the host Windows machine and the development Debian VM.</w:t>
+      </w:r>
+    </w:p>
     <w:p>
       <w:pPr>
         <w:pStyle w:val="Heading2"/>
       </w:pPr>
-      <w:r>
-        <w:t>Configuration management</w:t>
-      </w:r>
+      <w:bookmarkStart w:id="15" w:name="_Toc57125718"/>
+      <w:r>
+        <w:t>Coding and automated tests</w:t>
+      </w:r>
+      <w:bookmarkEnd w:id="15"/>
     </w:p>
-    <w:p/>
+    <w:p>
+      <w:r>
+        <w:t xml:space="preserve">Code will be written </w:t>
+      </w:r>
+      <w:r>
+        <w:t>in the Debian VM as it resembles the target system so will make development smoother.</w:t>
+      </w:r>
+      <w:r>
+        <w:t xml:space="preserve"> Automated unit and integration testing will be completed by using the </w:t>
+      </w:r>
+      <w:proofErr w:type="spellStart"/>
+      <w:r>
+        <w:t>GoogleTest</w:t>
+      </w:r>
+      <w:proofErr w:type="spellEnd"/>
+      <w:r>
+        <w:t xml:space="preserve"> framework. </w:t>
+      </w:r>
+    </w:p>
+    <w:p>
+      <w:r>
+        <w:t xml:space="preserve">Code will be compiled using </w:t>
+      </w:r>
+      <w:r>
+        <w:t>g++, the gnu C++ compiler.</w:t>
+      </w:r>
+    </w:p>
     <w:p>
       <w:pPr>
         <w:pStyle w:val="Heading2"/>
       </w:pPr>
+      <w:bookmarkStart w:id="16" w:name="_Toc57125719"/>
+      <w:r>
+        <w:t>Configuration management</w:t>
+      </w:r>
+      <w:bookmarkEnd w:id="16"/>
+    </w:p>
+    <w:p>
+      <w:r>
+        <w:t xml:space="preserve">The project will use Git in combination with GitHub for configuration management. All team members can competently use Git and it is widely used in industry. GitHub also acts as a remote repository in the cloud so even if </w:t>
+      </w:r>
+      <w:proofErr w:type="gramStart"/>
+      <w:r>
+        <w:t>all of</w:t>
+      </w:r>
+      <w:proofErr w:type="gramEnd"/>
+      <w:r>
+        <w:t xml:space="preserve"> the development machines become corrupt the code will still be available in the cloud.</w:t>
+      </w:r>
+    </w:p>
+    <w:p>
+      <w:pPr>
+        <w:pStyle w:val="Heading2"/>
+      </w:pPr>
+      <w:bookmarkStart w:id="17" w:name="_Toc57125720"/>
       <w:r>
         <w:t>Development rules and standards</w:t>
+      </w:r>
+      <w:bookmarkEnd w:id="17"/>
+    </w:p>
+    <w:p>
+      <w:r>
+        <w:t xml:space="preserve">All C++ code written will adhere to C++17 (ISO/IEC 14882:2017) as this is the latest stable C++ standard at the time of writing. This will be enforced by ensuring that the compiler is set to compile to the correct standard, in </w:t>
+      </w:r>
+      <w:r>
+        <w:t>g++ this is done by adding “-std=</w:t>
+      </w:r>
+      <w:proofErr w:type="spellStart"/>
+      <w:r>
+        <w:t>c++</w:t>
+      </w:r>
+      <w:proofErr w:type="spellEnd"/>
+      <w:r>
+        <w:t xml:space="preserve">17” as a flag. </w:t>
+      </w:r>
+    </w:p>
+    <w:p>
+      <w:pPr>
+        <w:pStyle w:val="Heading1"/>
+      </w:pPr>
+      <w:bookmarkStart w:id="18" w:name="_Toc57125721"/>
+      <w:r>
+        <w:t>Reviews</w:t>
+      </w:r>
+      <w:bookmarkEnd w:id="18"/>
+    </w:p>
+    <w:p>
+      <w:r>
+        <w:t>The project will hold regular minor and major reviews. These will assess where the project is in relation to the Gantt says it should be. It will then state a reason for any difference and create some corrective actions to be made.</w:t>
+      </w:r>
+    </w:p>
+    <w:p>
+      <w:r>
+        <w:t>Templates will be created to speed up the review process.</w:t>
+      </w:r>
+    </w:p>
+    <w:p>
+      <w:r>
+        <w:t>Reviews will be stored in their corresponding folders in the Git repository.</w:t>
+      </w:r>
+    </w:p>
+    <w:p>
+      <w:pPr>
+        <w:pStyle w:val="Heading2"/>
+      </w:pPr>
+      <w:bookmarkStart w:id="19" w:name="_Toc57125722"/>
+      <w:r>
+        <w:t>Minor Reviews</w:t>
+      </w:r>
+      <w:bookmarkEnd w:id="19"/>
+    </w:p>
+    <w:p>
+      <w:r>
+        <w:t>Minor reviews will take place weekly on a Friday and focus on project timescale and unit testing. The timescale review will be to compare the progress the project has made to the Gantt chart, and specify any corrective actions.</w:t>
+      </w:r>
+    </w:p>
+    <w:p>
+      <w:r>
+        <w:lastRenderedPageBreak/>
+        <w:t xml:space="preserve">The minor review will also assess the testing effectiveness that has been conducted, </w:t>
+      </w:r>
+      <w:proofErr w:type="gramStart"/>
+      <w:r>
+        <w:t>taking a look</w:t>
+      </w:r>
+      <w:proofErr w:type="gramEnd"/>
+      <w:r>
+        <w:t xml:space="preserve"> at produced unit tests and making sure they’re working correctly. It will also conduct a code coverage report and ensure a result of at least 60% coverage.</w:t>
+      </w:r>
+    </w:p>
+    <w:p>
+      <w:pPr>
+        <w:pStyle w:val="Heading2"/>
+      </w:pPr>
+      <w:bookmarkStart w:id="20" w:name="_Toc57125723"/>
+      <w:r>
+        <w:t>Major Reviews</w:t>
+      </w:r>
+      <w:bookmarkEnd w:id="20"/>
+    </w:p>
+    <w:p>
+      <w:r>
+        <w:t xml:space="preserve">Major reviews are to be conducted every four weeks. These reviews will act to assess timescale on a bigger scale and review the Gantt chart to see if a revised version should be created to work against. </w:t>
+      </w:r>
+    </w:p>
+    <w:p>
+      <w:r>
+        <w:t>The major review will also assess the direction the project is taking and whether the project is drifting out of scope or whether the scope of the project has or needs to change. This may be due to timescale issues or stakeholder’s values changing.</w:t>
+      </w:r>
+    </w:p>
+    <w:p>
+      <w:r>
+        <w:t>The major review will be conducted after each fourth minor review.</w:t>
       </w:r>
     </w:p>
     <w:p/>
@@ -2892,6 +3961,7 @@
         <w:docPartUnique/>
       </w:docPartObj>
     </w:sdtPr>
+    <w:sdtEndPr/>
     <w:sdtContent>
       <w:sdt>
         <w:sdtPr>
@@ -2901,6 +3971,7 @@
             <w:docPartUnique/>
           </w:docPartObj>
         </w:sdtPr>
+        <w:sdtEndPr/>
         <w:sdtContent>
           <w:p>
             <w:pPr>
@@ -3061,7 +4132,7 @@
               <w:bCs/>
             </w:rPr>
           </w:pPr>
-          <w:bookmarkStart w:id="10" w:name="_Hlk57036542"/>
+          <w:bookmarkStart w:id="21" w:name="_Hlk57036542"/>
           <w:r>
             <w:rPr>
               <w:b/>
@@ -3123,11 +4194,21 @@
           <w:pPr>
             <w:pStyle w:val="Header"/>
           </w:pPr>
-          <w:fldSimple w:instr=" DOCPROPERTY  DocumentType  \* MERGEFORMAT ">
-            <w:r>
-              <w:t>Software Development Plan</w:t>
-            </w:r>
-          </w:fldSimple>
+          <w:r>
+            <w:fldChar w:fldCharType="begin"/>
+          </w:r>
+          <w:r>
+            <w:instrText xml:space="preserve"> DOCPROPERTY  DocumentType  \* MERGEFORMAT </w:instrText>
+          </w:r>
+          <w:r>
+            <w:fldChar w:fldCharType="separate"/>
+          </w:r>
+          <w:r>
+            <w:t>Software Development Plan</w:t>
+          </w:r>
+          <w:r>
+            <w:fldChar w:fldCharType="end"/>
+          </w:r>
         </w:p>
       </w:tc>
       <w:tc>
@@ -3154,15 +4235,25 @@
           <w:pPr>
             <w:pStyle w:val="Header"/>
           </w:pPr>
-          <w:fldSimple w:instr=" DOCPROPERTY  &quot;Current Version&quot;  \* MERGEFORMAT ">
-            <w:r>
-              <w:t>1.0</w:t>
-            </w:r>
-          </w:fldSimple>
+          <w:r>
+            <w:fldChar w:fldCharType="begin"/>
+          </w:r>
+          <w:r>
+            <w:instrText xml:space="preserve"> DOCPROPERTY  "Current Version"  \* MERGEFORMAT </w:instrText>
+          </w:r>
+          <w:r>
+            <w:fldChar w:fldCharType="separate"/>
+          </w:r>
+          <w:r>
+            <w:t>1.0</w:t>
+          </w:r>
+          <w:r>
+            <w:fldChar w:fldCharType="end"/>
+          </w:r>
         </w:p>
       </w:tc>
     </w:tr>
-    <w:bookmarkEnd w:id="10"/>
+    <w:bookmarkEnd w:id="21"/>
   </w:tbl>
   <w:p>
     <w:pPr>

</xml_diff>